<commit_message>
natours header to some extent
</commit_message>
<xml_diff>
--- a/Imp_CSS_Points.docx
+++ b/Imp_CSS_Points.docx
@@ -1128,8 +1128,219 @@
           <w:lang w:val="en-US"/>
         </w:rPr>
       </w:pPr>
+    </w:p>
+    <w:p>
+      <w:pPr>
+        <w:rPr>
+          <w:lang w:val="en-US"/>
+        </w:rPr>
+      </w:pPr>
+    </w:p>
+    <w:p>
+      <w:pPr>
+        <w:rPr>
+          <w:lang w:val="en-US"/>
+        </w:rPr>
+      </w:pPr>
+      <w:r>
+        <w:rPr>
+          <w:b/>
+          <w:bCs/>
+          <w:lang w:val="en-US"/>
+        </w:rPr>
+        <w:lastRenderedPageBreak/>
+        <w:t>Clip-path</w:t>
+      </w:r>
+      <w:r>
+        <w:rPr>
+          <w:lang w:val="en-US"/>
+        </w:rPr>
+        <w:t xml:space="preserve">: to </w:t>
+      </w:r>
+      <w:r>
+        <w:rPr>
+          <w:lang w:val="en-US"/>
+        </w:rPr>
+        <w:t>clip the i</w:t>
+      </w:r>
       <w:bookmarkStart w:id="0" w:name="_GoBack"/>
       <w:bookmarkEnd w:id="0"/>
+      <w:r>
+        <w:rPr>
+          <w:lang w:val="en-US"/>
+        </w:rPr>
+        <w:t>mage</w:t>
+      </w:r>
+    </w:p>
+    <w:p>
+      <w:pPr>
+        <w:ind w:firstLine="720"/>
+        <w:rPr>
+          <w:lang w:val="en-US"/>
+        </w:rPr>
+      </w:pPr>
+      <w:r>
+        <w:rPr>
+          <w:lang w:val="en-US"/>
+        </w:rPr>
+        <w:t xml:space="preserve">clip-path: </w:t>
+      </w:r>
+      <w:proofErr w:type="gramStart"/>
+      <w:r>
+        <w:rPr>
+          <w:lang w:val="en-US"/>
+        </w:rPr>
+        <w:t>polygon(</w:t>
+      </w:r>
+      <w:proofErr w:type="gramEnd"/>
+      <w:r>
+        <w:rPr>
+          <w:lang w:val="en-US"/>
+        </w:rPr>
+        <w:t>0 0, 100% 0, 100% 75vh, 0 100%);</w:t>
+      </w:r>
+    </w:p>
+    <w:p>
+      <w:pPr>
+        <w:rPr>
+          <w:lang w:val="en-US"/>
+        </w:rPr>
+      </w:pPr>
+    </w:p>
+    <w:p>
+      <w:pPr>
+        <w:rPr>
+          <w:lang w:val="en-US"/>
+        </w:rPr>
+      </w:pPr>
+      <w:r>
+        <w:rPr>
+          <w:b/>
+          <w:bCs/>
+          <w:lang w:val="en-US"/>
+        </w:rPr>
+        <w:t>multiple backgrounds</w:t>
+      </w:r>
+      <w:r>
+        <w:rPr>
+          <w:lang w:val="en-US"/>
+        </w:rPr>
+        <w:t>:</w:t>
+      </w:r>
+    </w:p>
+    <w:p>
+      <w:pPr>
+        <w:ind w:left="720"/>
+        <w:rPr>
+          <w:lang w:val="en-US"/>
+        </w:rPr>
+      </w:pPr>
+      <w:r>
+        <w:rPr>
+          <w:lang w:val="en-US"/>
+        </w:rPr>
+        <w:t>background-image: linear-</w:t>
+      </w:r>
+      <w:proofErr w:type="gramStart"/>
+      <w:r>
+        <w:rPr>
+          <w:lang w:val="en-US"/>
+        </w:rPr>
+        <w:t>gradient(</w:t>
+      </w:r>
+      <w:proofErr w:type="gramEnd"/>
+    </w:p>
+    <w:p>
+      <w:pPr>
+        <w:ind w:left="720"/>
+        <w:rPr>
+          <w:lang w:val="en-US"/>
+        </w:rPr>
+      </w:pPr>
+      <w:r>
+        <w:rPr>
+          <w:lang w:val="en-US"/>
+        </w:rPr>
+        <w:t xml:space="preserve">        to right bottom, </w:t>
+      </w:r>
+    </w:p>
+    <w:p>
+      <w:pPr>
+        <w:ind w:left="720"/>
+        <w:rPr>
+          <w:lang w:val="en-US"/>
+        </w:rPr>
+      </w:pPr>
+      <w:r>
+        <w:rPr>
+          <w:lang w:val="en-US"/>
+        </w:rPr>
+        <w:t xml:space="preserve">        #7ed56fa8, </w:t>
+      </w:r>
+    </w:p>
+    <w:p>
+      <w:pPr>
+        <w:ind w:left="720"/>
+        <w:rPr>
+          <w:lang w:val="en-US"/>
+        </w:rPr>
+      </w:pPr>
+      <w:r>
+        <w:rPr>
+          <w:lang w:val="en-US"/>
+        </w:rPr>
+        <w:t xml:space="preserve">        #28b485a8</w:t>
+      </w:r>
+      <w:proofErr w:type="gramStart"/>
+      <w:r>
+        <w:rPr>
+          <w:lang w:val="en-US"/>
+        </w:rPr>
+        <w:t>) ,</w:t>
+      </w:r>
+      <w:proofErr w:type="gramEnd"/>
+    </w:p>
+    <w:p>
+      <w:pPr>
+        <w:ind w:left="720"/>
+        <w:rPr>
+          <w:lang w:val="en-US"/>
+        </w:rPr>
+      </w:pPr>
+      <w:r>
+        <w:rPr>
+          <w:lang w:val="en-US"/>
+        </w:rPr>
+        <w:t xml:space="preserve">        </w:t>
+      </w:r>
+      <w:proofErr w:type="spellStart"/>
+      <w:r>
+        <w:rPr>
+          <w:lang w:val="en-US"/>
+        </w:rPr>
+        <w:t>url</w:t>
+      </w:r>
+      <w:proofErr w:type="spellEnd"/>
+      <w:r>
+        <w:rPr>
+          <w:lang w:val="en-US"/>
+        </w:rPr>
+        <w:t>(../</w:t>
+      </w:r>
+      <w:proofErr w:type="spellStart"/>
+      <w:r>
+        <w:rPr>
+          <w:lang w:val="en-US"/>
+        </w:rPr>
+        <w:t>img</w:t>
+      </w:r>
+      <w:proofErr w:type="spellEnd"/>
+      <w:r>
+        <w:rPr>
+          <w:lang w:val="en-US"/>
+        </w:rPr>
+        <w:t>/hero.jpg);</w:t>
+      </w:r>
     </w:p>
     <w:sectPr>
       <w:pgSz w:w="11900" w:h="16840"/>

</xml_diff>